<commit_message>
Updated storage service and update project report
</commit_message>
<xml_diff>
--- a/docs/TensorFleet_Project_Report.docx
+++ b/docs/TensorFleet_Project_Report.docx
@@ -10,6 +10,7 @@
           <w:szCs w:val="28"/>
         </w:rPr>
       </w:pPr>
+      <w:proofErr w:type="spellStart"/>
       <w:r>
         <w:rPr>
           <w:b/>
@@ -19,6 +20,7 @@
         </w:rPr>
         <w:t>TensorFleet</w:t>
       </w:r>
+      <w:proofErr w:type="spellEnd"/>
       <w:r>
         <w:rPr>
           <w:b/>
@@ -48,14 +50,6 @@
     </w:p>
     <w:p>
       <w:pPr>
-        <w:rPr>
-          <w:sz w:val="28"/>
-          <w:szCs w:val="28"/>
-        </w:rPr>
-      </w:pPr>
-    </w:p>
-    <w:p>
-      <w:pPr>
         <w:jc w:val="center"/>
         <w:rPr>
           <w:b/>
@@ -77,19 +71,22 @@
     <w:p>
       <w:pPr>
         <w:jc w:val="center"/>
-        <w:rPr>
-          <w:sz w:val="28"/>
-          <w:szCs w:val="28"/>
-        </w:rPr>
       </w:pPr>
       <w:r>
         <w:rPr>
           <w:b/>
-          <w:sz w:val="40"/>
-          <w:szCs w:val="28"/>
+          <w:sz w:val="32"/>
           <w:u w:val="single"/>
         </w:rPr>
         <w:t>Project Team</w:t>
+      </w:r>
+      <w:r>
+        <w:rPr>
+          <w:b/>
+          <w:sz w:val="32"/>
+          <w:u w:val="single"/>
+        </w:rPr>
+        <w:t xml:space="preserve"> Group 16</w:t>
       </w:r>
     </w:p>
     <w:tbl>
@@ -400,6 +397,36 @@
           <w:szCs w:val="28"/>
         </w:rPr>
       </w:pPr>
+    </w:p>
+    <w:p>
+      <w:pPr>
+        <w:jc w:val="center"/>
+        <w:rPr>
+          <w:lang w:val="en-IN"/>
+        </w:rPr>
+      </w:pPr>
+      <w:r>
+        <w:rPr>
+          <w:lang w:val="en-IN"/>
+        </w:rPr>
+        <w:t>under the guidance of </w:t>
+      </w:r>
+    </w:p>
+    <w:p>
+      <w:pPr>
+        <w:jc w:val="center"/>
+        <w:rPr>
+          <w:lang w:val="en-IN"/>
+        </w:rPr>
+      </w:pPr>
+      <w:r>
+        <w:rPr>
+          <w:b/>
+          <w:bCs/>
+          <w:lang w:val="en-IN"/>
+        </w:rPr>
+        <w:t>Associate Professor Avishek Nag</w:t>
+      </w:r>
     </w:p>
     <w:p>
       <w:pPr>
@@ -5295,12 +5322,21 @@
           <w:szCs w:val="28"/>
         </w:rPr>
       </w:pPr>
-      <w:r>
-        <w:rPr>
-          <w:sz w:val="28"/>
-          <w:szCs w:val="28"/>
-        </w:rPr>
-        <w:t>TensorFleet is a sophisticated distributed machine learning platform designed to democratize access to large-scale ML training capabilities. Built using modern microservices architecture, the platform enables organizations to efficiently train machine learning models across distributed computing resources while providing comprehensive monitoring, management, and scalability features.</w:t>
+      <w:proofErr w:type="spellStart"/>
+      <w:r>
+        <w:rPr>
+          <w:sz w:val="28"/>
+          <w:szCs w:val="28"/>
+        </w:rPr>
+        <w:t>TensorFleet</w:t>
+      </w:r>
+      <w:proofErr w:type="spellEnd"/>
+      <w:r>
+        <w:rPr>
+          <w:sz w:val="28"/>
+          <w:szCs w:val="28"/>
+        </w:rPr>
+        <w:t xml:space="preserve"> is a sophisticated distributed machine learning platform designed to democratize access to large-scale ML training capabilities. Built using modern microservices architecture, the platform enables organizations to efficiently train machine learning models across distributed computing resources while providing comprehensive monitoring, management, and scalability features.</w:t>
       </w:r>
     </w:p>
     <w:p>
@@ -5687,12 +5723,21 @@
           <w:szCs w:val="28"/>
         </w:rPr>
       </w:pPr>
-      <w:r>
-        <w:rPr>
-          <w:sz w:val="28"/>
-          <w:szCs w:val="28"/>
-        </w:rPr>
-        <w:t>TensorFleet addresses these challenges by providing:</w:t>
+      <w:proofErr w:type="spellStart"/>
+      <w:r>
+        <w:rPr>
+          <w:sz w:val="28"/>
+          <w:szCs w:val="28"/>
+        </w:rPr>
+        <w:t>TensorFleet</w:t>
+      </w:r>
+      <w:proofErr w:type="spellEnd"/>
+      <w:r>
+        <w:rPr>
+          <w:sz w:val="28"/>
+          <w:szCs w:val="28"/>
+        </w:rPr>
+        <w:t xml:space="preserve"> addresses these challenges by providing:</w:t>
       </w:r>
     </w:p>
     <w:p>
@@ -5916,12 +5961,21 @@
           <w:szCs w:val="28"/>
         </w:rPr>
       </w:pPr>
-      <w:r>
-        <w:rPr>
-          <w:sz w:val="28"/>
-          <w:szCs w:val="28"/>
-        </w:rPr>
-        <w:t>TensorFleet implements a distributed microservices architecture optimized for machine learning workloads. The system is organized into distinct layers, each responsible for specific aspects of the platform:</w:t>
+      <w:proofErr w:type="spellStart"/>
+      <w:r>
+        <w:rPr>
+          <w:sz w:val="28"/>
+          <w:szCs w:val="28"/>
+        </w:rPr>
+        <w:t>TensorFleet</w:t>
+      </w:r>
+      <w:proofErr w:type="spellEnd"/>
+      <w:r>
+        <w:rPr>
+          <w:sz w:val="28"/>
+          <w:szCs w:val="28"/>
+        </w:rPr>
+        <w:t xml:space="preserve"> implements a distributed microservices architecture optimized for machine learning workloads. The system is organized into distinct layers, each responsible for specific aspects of the platform:</w:t>
       </w:r>
     </w:p>
     <w:p>
@@ -5987,7 +6041,23 @@
           <w:sz w:val="28"/>
           <w:szCs w:val="28"/>
         </w:rPr>
-        <w:t>The API Gateway serves as the central entry point, built with Go and the Gin framework. It handles HTTP to gRPC translation, request routing, authentication, and rate limiting. The gateway ensures secure and efficient communication between clients and backend services.</w:t>
+        <w:t xml:space="preserve">The API Gateway serves as the central entry point, built with Go and the Gin framework. It handles HTTP to </w:t>
+      </w:r>
+      <w:proofErr w:type="spellStart"/>
+      <w:r>
+        <w:rPr>
+          <w:sz w:val="28"/>
+          <w:szCs w:val="28"/>
+        </w:rPr>
+        <w:t>gRPC</w:t>
+      </w:r>
+      <w:proofErr w:type="spellEnd"/>
+      <w:r>
+        <w:rPr>
+          <w:sz w:val="28"/>
+          <w:szCs w:val="28"/>
+        </w:rPr>
+        <w:t xml:space="preserve"> translation, request routing, authentication, and rate limiting. The gateway ensures secure and efficient communication between clients and backend services.</w:t>
       </w:r>
     </w:p>
     <w:p>
@@ -6020,7 +6090,23 @@
           <w:sz w:val="28"/>
           <w:szCs w:val="28"/>
         </w:rPr>
-        <w:t>The service layer contains core business logic services including the Orchestrator for job scheduling, Monitoring service for observability, Model Service for model registry, and Storage Service for artifact management. These services communicate via gRPC for high performance.</w:t>
+        <w:t xml:space="preserve">The service layer contains core business logic services including the Orchestrator for job scheduling, Monitoring service for observability, Model Service for model registry, and Storage Service for artifact management. These services communicate via </w:t>
+      </w:r>
+      <w:proofErr w:type="spellStart"/>
+      <w:r>
+        <w:rPr>
+          <w:sz w:val="28"/>
+          <w:szCs w:val="28"/>
+        </w:rPr>
+        <w:t>gRPC</w:t>
+      </w:r>
+      <w:proofErr w:type="spellEnd"/>
+      <w:r>
+        <w:rPr>
+          <w:sz w:val="28"/>
+          <w:szCs w:val="28"/>
+        </w:rPr>
+        <w:t xml:space="preserve"> for high performance.</w:t>
       </w:r>
     </w:p>
     <w:p>
@@ -6086,7 +6172,23 @@
           <w:sz w:val="28"/>
           <w:szCs w:val="28"/>
         </w:rPr>
-        <w:t>The data layer provides persistent storage through MongoDB Atlas for metadata, Redis for job queues and caching, MinIO for object storage, and Prometheus for metrics. This layer ensures data reliability and high availability.</w:t>
+        <w:t xml:space="preserve">The data layer provides persistent storage through MongoDB Atlas for metadata, Redis for job queues and caching, </w:t>
+      </w:r>
+      <w:proofErr w:type="spellStart"/>
+      <w:r>
+        <w:rPr>
+          <w:sz w:val="28"/>
+          <w:szCs w:val="28"/>
+        </w:rPr>
+        <w:t>MinIO</w:t>
+      </w:r>
+      <w:proofErr w:type="spellEnd"/>
+      <w:r>
+        <w:rPr>
+          <w:sz w:val="28"/>
+          <w:szCs w:val="28"/>
+        </w:rPr>
+        <w:t xml:space="preserve"> for object storage, and Prometheus for metrics. This layer ensures data reliability and high availability.</w:t>
       </w:r>
     </w:p>
     <w:p>
@@ -6137,7 +6239,23 @@
           <w:sz w:val="28"/>
           <w:szCs w:val="28"/>
         </w:rPr>
-        <w:t>Asynchronous: gRPC for internal service communication with protocol buffers</w:t>
+        <w:t xml:space="preserve">Asynchronous: </w:t>
+      </w:r>
+      <w:proofErr w:type="spellStart"/>
+      <w:r>
+        <w:rPr>
+          <w:sz w:val="28"/>
+          <w:szCs w:val="28"/>
+        </w:rPr>
+        <w:t>gRPC</w:t>
+      </w:r>
+      <w:proofErr w:type="spellEnd"/>
+      <w:r>
+        <w:rPr>
+          <w:sz w:val="28"/>
+          <w:szCs w:val="28"/>
+        </w:rPr>
+        <w:t xml:space="preserve"> for internal service communication with protocol buffers</w:t>
       </w:r>
     </w:p>
     <w:p>
@@ -6153,8 +6271,17 @@
           <w:sz w:val="28"/>
           <w:szCs w:val="28"/>
         </w:rPr>
-        <w:t>Event-driven: Redis pub/sub for real-time updates and lightweight eventing</w:t>
-      </w:r>
+        <w:t xml:space="preserve">Event-driven: Redis pub/sub for real-time updates and lightweight </w:t>
+      </w:r>
+      <w:proofErr w:type="spellStart"/>
+      <w:r>
+        <w:rPr>
+          <w:sz w:val="28"/>
+          <w:szCs w:val="28"/>
+        </w:rPr>
+        <w:t>eventing</w:t>
+      </w:r>
+      <w:proofErr w:type="spellEnd"/>
     </w:p>
     <w:p>
       <w:pPr>
@@ -6169,7 +6296,23 @@
           <w:sz w:val="28"/>
           <w:szCs w:val="28"/>
         </w:rPr>
-        <w:t>Data Flow: MinIO for model artifacts, MongoDB for metadata, Redis for queues</w:t>
+        <w:t xml:space="preserve">Data Flow: </w:t>
+      </w:r>
+      <w:proofErr w:type="spellStart"/>
+      <w:r>
+        <w:rPr>
+          <w:sz w:val="28"/>
+          <w:szCs w:val="28"/>
+        </w:rPr>
+        <w:t>MinIO</w:t>
+      </w:r>
+      <w:proofErr w:type="spellEnd"/>
+      <w:r>
+        <w:rPr>
+          <w:sz w:val="28"/>
+          <w:szCs w:val="28"/>
+        </w:rPr>
+        <w:t xml:space="preserve"> for model artifacts, MongoDB for metadata, Redis for queues</w:t>
       </w:r>
     </w:p>
     <w:p>
@@ -6298,7 +6441,23 @@
           <w:sz w:val="28"/>
           <w:szCs w:val="28"/>
         </w:rPr>
-        <w:t>Auto-scaling: Kubernetes Horizontal Pod Autoscaler for dynamic scaling</w:t>
+        <w:t xml:space="preserve">Auto-scaling: Kubernetes Horizontal Pod </w:t>
+      </w:r>
+      <w:proofErr w:type="spellStart"/>
+      <w:r>
+        <w:rPr>
+          <w:sz w:val="28"/>
+          <w:szCs w:val="28"/>
+        </w:rPr>
+        <w:t>Autoscaler</w:t>
+      </w:r>
+      <w:proofErr w:type="spellEnd"/>
+      <w:r>
+        <w:rPr>
+          <w:sz w:val="28"/>
+          <w:szCs w:val="28"/>
+        </w:rPr>
+        <w:t xml:space="preserve"> for dynamic scaling</w:t>
       </w:r>
     </w:p>
     <w:p>
@@ -6603,7 +6762,23 @@
           <w:sz w:val="28"/>
           <w:szCs w:val="28"/>
         </w:rPr>
-        <w:t>HTTP to gRPC protocol translation</w:t>
+        <w:t xml:space="preserve">HTTP to </w:t>
+      </w:r>
+      <w:proofErr w:type="spellStart"/>
+      <w:r>
+        <w:rPr>
+          <w:sz w:val="28"/>
+          <w:szCs w:val="28"/>
+        </w:rPr>
+        <w:t>gRPC</w:t>
+      </w:r>
+      <w:proofErr w:type="spellEnd"/>
+      <w:r>
+        <w:rPr>
+          <w:sz w:val="28"/>
+          <w:szCs w:val="28"/>
+        </w:rPr>
+        <w:t xml:space="preserve"> protocol translation</w:t>
       </w:r>
     </w:p>
     <w:p>
@@ -6650,7 +6825,39 @@
           <w:sz w:val="28"/>
           <w:szCs w:val="28"/>
         </w:rPr>
-        <w:t>Key Endpoints: /api/v1/jobs (job management), /api/v1/workers (worker monitoring), /health (health checks)</w:t>
+        <w:t>Key Endpoints: /</w:t>
+      </w:r>
+      <w:proofErr w:type="spellStart"/>
+      <w:r>
+        <w:rPr>
+          <w:sz w:val="28"/>
+          <w:szCs w:val="28"/>
+        </w:rPr>
+        <w:t>api</w:t>
+      </w:r>
+      <w:proofErr w:type="spellEnd"/>
+      <w:r>
+        <w:rPr>
+          <w:sz w:val="28"/>
+          <w:szCs w:val="28"/>
+        </w:rPr>
+        <w:t>/v1/jobs (job management), /</w:t>
+      </w:r>
+      <w:proofErr w:type="spellStart"/>
+      <w:r>
+        <w:rPr>
+          <w:sz w:val="28"/>
+          <w:szCs w:val="28"/>
+        </w:rPr>
+        <w:t>api</w:t>
+      </w:r>
+      <w:proofErr w:type="spellEnd"/>
+      <w:r>
+        <w:rPr>
+          <w:sz w:val="28"/>
+          <w:szCs w:val="28"/>
+        </w:rPr>
+        <w:t>/v1/workers (worker monitoring), /health (health checks)</w:t>
       </w:r>
     </w:p>
     <w:p>
@@ -6667,7 +6874,23 @@
           <w:sz w:val="32"/>
           <w:szCs w:val="32"/>
         </w:rPr>
-        <w:t>4.3 Orchestrator Service (Go/gRPC)</w:t>
+        <w:t>4.3 Orchestrator Service (Go/</w:t>
+      </w:r>
+      <w:proofErr w:type="spellStart"/>
+      <w:r>
+        <w:rPr>
+          <w:sz w:val="32"/>
+          <w:szCs w:val="32"/>
+        </w:rPr>
+        <w:t>gRPC</w:t>
+      </w:r>
+      <w:proofErr w:type="spellEnd"/>
+      <w:r>
+        <w:rPr>
+          <w:sz w:val="32"/>
+          <w:szCs w:val="32"/>
+        </w:rPr>
+        <w:t>)</w:t>
       </w:r>
       <w:bookmarkEnd w:id="19"/>
     </w:p>
@@ -6810,8 +7033,81 @@
           <w:sz w:val="28"/>
           <w:szCs w:val="28"/>
         </w:rPr>
-        <w:t>Communication: gRPC services for CreateTrainingJob, GetJobStatus, AssignTask, ReportTaskCompletion</w:t>
-      </w:r>
+        <w:t xml:space="preserve">Communication: </w:t>
+      </w:r>
+      <w:proofErr w:type="spellStart"/>
+      <w:r>
+        <w:rPr>
+          <w:sz w:val="28"/>
+          <w:szCs w:val="28"/>
+        </w:rPr>
+        <w:t>gRPC</w:t>
+      </w:r>
+      <w:proofErr w:type="spellEnd"/>
+      <w:r>
+        <w:rPr>
+          <w:sz w:val="28"/>
+          <w:szCs w:val="28"/>
+        </w:rPr>
+        <w:t xml:space="preserve"> services for </w:t>
+      </w:r>
+      <w:proofErr w:type="spellStart"/>
+      <w:r>
+        <w:rPr>
+          <w:sz w:val="28"/>
+          <w:szCs w:val="28"/>
+        </w:rPr>
+        <w:t>CreateTrainingJob</w:t>
+      </w:r>
+      <w:proofErr w:type="spellEnd"/>
+      <w:r>
+        <w:rPr>
+          <w:sz w:val="28"/>
+          <w:szCs w:val="28"/>
+        </w:rPr>
+        <w:t xml:space="preserve">, </w:t>
+      </w:r>
+      <w:proofErr w:type="spellStart"/>
+      <w:r>
+        <w:rPr>
+          <w:sz w:val="28"/>
+          <w:szCs w:val="28"/>
+        </w:rPr>
+        <w:t>GetJobStatus</w:t>
+      </w:r>
+      <w:proofErr w:type="spellEnd"/>
+      <w:r>
+        <w:rPr>
+          <w:sz w:val="28"/>
+          <w:szCs w:val="28"/>
+        </w:rPr>
+        <w:t xml:space="preserve">, </w:t>
+      </w:r>
+      <w:proofErr w:type="spellStart"/>
+      <w:r>
+        <w:rPr>
+          <w:sz w:val="28"/>
+          <w:szCs w:val="28"/>
+        </w:rPr>
+        <w:t>AssignTask</w:t>
+      </w:r>
+      <w:proofErr w:type="spellEnd"/>
+      <w:r>
+        <w:rPr>
+          <w:sz w:val="28"/>
+          <w:szCs w:val="28"/>
+        </w:rPr>
+        <w:t xml:space="preserve">, </w:t>
+      </w:r>
+      <w:proofErr w:type="spellStart"/>
+      <w:r>
+        <w:rPr>
+          <w:sz w:val="28"/>
+          <w:szCs w:val="28"/>
+        </w:rPr>
+        <w:t>ReportTaskCompletion</w:t>
+      </w:r>
+      <w:proofErr w:type="spellEnd"/>
     </w:p>
     <w:p>
       <w:pPr>
@@ -7033,7 +7329,23 @@
           <w:sz w:val="28"/>
           <w:szCs w:val="28"/>
         </w:rPr>
-        <w:t>TensorFlow/Keras: Deep Neural Networks (DNN), Convolutional Neural Networks (CNN)</w:t>
+        <w:t>TensorFlow/</w:t>
+      </w:r>
+      <w:proofErr w:type="spellStart"/>
+      <w:r>
+        <w:rPr>
+          <w:sz w:val="28"/>
+          <w:szCs w:val="28"/>
+        </w:rPr>
+        <w:t>Keras</w:t>
+      </w:r>
+      <w:proofErr w:type="spellEnd"/>
+      <w:r>
+        <w:rPr>
+          <w:sz w:val="28"/>
+          <w:szCs w:val="28"/>
+        </w:rPr>
+        <w:t>: Deep Neural Networks (DNN), Convolutional Neural Networks (CNN)</w:t>
       </w:r>
     </w:p>
     <w:p>
@@ -7080,7 +7392,39 @@
           <w:sz w:val="28"/>
           <w:szCs w:val="28"/>
         </w:rPr>
-        <w:t>Data Integration: MongoDB Atlas for dataset storage, MinIO for large model files, GridFS for binary data</w:t>
+        <w:t xml:space="preserve">Data Integration: MongoDB Atlas for dataset storage, </w:t>
+      </w:r>
+      <w:proofErr w:type="spellStart"/>
+      <w:r>
+        <w:rPr>
+          <w:sz w:val="28"/>
+          <w:szCs w:val="28"/>
+        </w:rPr>
+        <w:t>MinIO</w:t>
+      </w:r>
+      <w:proofErr w:type="spellEnd"/>
+      <w:r>
+        <w:rPr>
+          <w:sz w:val="28"/>
+          <w:szCs w:val="28"/>
+        </w:rPr>
+        <w:t xml:space="preserve"> for large model files, </w:t>
+      </w:r>
+      <w:proofErr w:type="spellStart"/>
+      <w:r>
+        <w:rPr>
+          <w:sz w:val="28"/>
+          <w:szCs w:val="28"/>
+        </w:rPr>
+        <w:t>GridFS</w:t>
+      </w:r>
+      <w:proofErr w:type="spellEnd"/>
+      <w:r>
+        <w:rPr>
+          <w:sz w:val="28"/>
+          <w:szCs w:val="28"/>
+        </w:rPr>
+        <w:t xml:space="preserve"> for binary data</w:t>
       </w:r>
     </w:p>
     <w:p>
@@ -7176,8 +7520,17 @@
           <w:sz w:val="28"/>
           <w:szCs w:val="28"/>
         </w:rPr>
-        <w:t>Model upload/download via GridFS</w:t>
-      </w:r>
+        <w:t xml:space="preserve">Model upload/download via </w:t>
+      </w:r>
+      <w:proofErr w:type="spellStart"/>
+      <w:r>
+        <w:rPr>
+          <w:sz w:val="28"/>
+          <w:szCs w:val="28"/>
+        </w:rPr>
+        <w:t>GridFS</w:t>
+      </w:r>
+      <w:proofErr w:type="spellEnd"/>
     </w:p>
     <w:p>
       <w:pPr>
@@ -7241,150 +7594,175 @@
           <w:sz w:val="32"/>
           <w:szCs w:val="32"/>
         </w:rPr>
-        <w:t>4.7 Storage Service (Python/Flask/MinIO)</w:t>
-      </w:r>
-      <w:bookmarkEnd w:id="23"/>
-    </w:p>
-    <w:p>
-      <w:pPr>
-        <w:rPr>
-          <w:sz w:val="28"/>
-          <w:szCs w:val="28"/>
-        </w:rPr>
-      </w:pPr>
-      <w:r>
-        <w:rPr>
-          <w:sz w:val="28"/>
-          <w:szCs w:val="28"/>
-        </w:rPr>
-        <w:t>Purpose: Distributed object storage for datasets and artifacts</w:t>
-      </w:r>
-    </w:p>
-    <w:p>
-      <w:pPr>
-        <w:rPr>
-          <w:sz w:val="28"/>
-          <w:szCs w:val="28"/>
-        </w:rPr>
-      </w:pPr>
-      <w:r>
-        <w:rPr>
-          <w:sz w:val="28"/>
-          <w:szCs w:val="28"/>
-        </w:rPr>
-        <w:t>Capabilities:</w:t>
-      </w:r>
-    </w:p>
-    <w:p>
-      <w:pPr>
-        <w:pStyle w:val="ListBullet"/>
-        <w:rPr>
-          <w:sz w:val="28"/>
-          <w:szCs w:val="28"/>
-        </w:rPr>
-      </w:pPr>
-      <w:r>
-        <w:rPr>
-          <w:sz w:val="28"/>
-          <w:szCs w:val="28"/>
-        </w:rPr>
-        <w:t>S3-compatible object storage using MinIO</w:t>
-      </w:r>
-    </w:p>
-    <w:p>
-      <w:pPr>
-        <w:pStyle w:val="ListBullet"/>
-        <w:rPr>
-          <w:sz w:val="28"/>
-          <w:szCs w:val="28"/>
-        </w:rPr>
-      </w:pPr>
-      <w:r>
-        <w:rPr>
-          <w:sz w:val="28"/>
-          <w:szCs w:val="28"/>
-        </w:rPr>
-        <w:t>Dataset upload/download with versioning</w:t>
-      </w:r>
-    </w:p>
-    <w:p>
-      <w:pPr>
-        <w:pStyle w:val="ListBullet"/>
-        <w:rPr>
-          <w:sz w:val="28"/>
-          <w:szCs w:val="28"/>
-        </w:rPr>
-      </w:pPr>
-      <w:r>
-        <w:rPr>
-          <w:sz w:val="28"/>
-          <w:szCs w:val="28"/>
-        </w:rPr>
-        <w:t>Bucket organization (datasets, models, checkpoints, artifacts)</w:t>
-      </w:r>
-    </w:p>
-    <w:p>
-      <w:pPr>
-        <w:pStyle w:val="ListBullet"/>
-        <w:rPr>
-          <w:sz w:val="28"/>
-          <w:szCs w:val="28"/>
-        </w:rPr>
-      </w:pPr>
-      <w:r>
-        <w:rPr>
-          <w:sz w:val="28"/>
-          <w:szCs w:val="28"/>
-        </w:rPr>
-        <w:t>Storage analytics and usage monitoring</w:t>
-      </w:r>
-    </w:p>
-    <w:p>
-      <w:pPr>
-        <w:pStyle w:val="ListBullet"/>
-        <w:rPr>
-          <w:sz w:val="28"/>
-          <w:szCs w:val="28"/>
-        </w:rPr>
-      </w:pPr>
-      <w:r>
-        <w:rPr>
-          <w:sz w:val="28"/>
-          <w:szCs w:val="28"/>
-        </w:rPr>
-        <w:t>Metadata tracking in MongoDB</w:t>
-      </w:r>
-    </w:p>
-    <w:p>
-      <w:pPr>
-        <w:pStyle w:val="ListBullet"/>
-        <w:rPr>
-          <w:sz w:val="28"/>
-          <w:szCs w:val="28"/>
-        </w:rPr>
-      </w:pPr>
-      <w:r>
-        <w:rPr>
-          <w:sz w:val="28"/>
-          <w:szCs w:val="28"/>
-        </w:rPr>
-        <w:t>File lifecycle management</w:t>
-      </w:r>
-    </w:p>
-    <w:p>
-      <w:pPr>
-        <w:pStyle w:val="Heading2"/>
+        <w:t>4.7 Storage Service (Python/Flask/</w:t>
+      </w:r>
+      <w:proofErr w:type="spellStart"/>
+      <w:r>
         <w:rPr>
           <w:sz w:val="32"/>
           <w:szCs w:val="32"/>
         </w:rPr>
-      </w:pPr>
-      <w:bookmarkStart w:id="24" w:name="_Toc217218620"/>
+        <w:t>MinIO</w:t>
+      </w:r>
+      <w:proofErr w:type="spellEnd"/>
       <w:r>
         <w:rPr>
           <w:sz w:val="32"/>
           <w:szCs w:val="32"/>
         </w:rPr>
+        <w:t>)</w:t>
+      </w:r>
+      <w:bookmarkEnd w:id="23"/>
+    </w:p>
+    <w:p>
+      <w:pPr>
+        <w:rPr>
+          <w:sz w:val="28"/>
+          <w:szCs w:val="28"/>
+        </w:rPr>
+      </w:pPr>
+      <w:r>
+        <w:rPr>
+          <w:sz w:val="28"/>
+          <w:szCs w:val="28"/>
+        </w:rPr>
+        <w:t>Purpose: Distributed object storage for datasets and artifacts</w:t>
+      </w:r>
+    </w:p>
+    <w:p>
+      <w:pPr>
+        <w:rPr>
+          <w:sz w:val="28"/>
+          <w:szCs w:val="28"/>
+        </w:rPr>
+      </w:pPr>
+      <w:r>
+        <w:rPr>
+          <w:sz w:val="28"/>
+          <w:szCs w:val="28"/>
+        </w:rPr>
+        <w:t>Capabilities:</w:t>
+      </w:r>
+    </w:p>
+    <w:p>
+      <w:pPr>
+        <w:pStyle w:val="ListBullet"/>
+        <w:rPr>
+          <w:sz w:val="28"/>
+          <w:szCs w:val="28"/>
+        </w:rPr>
+      </w:pPr>
+      <w:r>
+        <w:rPr>
+          <w:sz w:val="28"/>
+          <w:szCs w:val="28"/>
+        </w:rPr>
+        <w:t xml:space="preserve">S3-compatible object storage using </w:t>
+      </w:r>
+      <w:proofErr w:type="spellStart"/>
+      <w:r>
+        <w:rPr>
+          <w:sz w:val="28"/>
+          <w:szCs w:val="28"/>
+        </w:rPr>
+        <w:t>MinIO</w:t>
+      </w:r>
+      <w:proofErr w:type="spellEnd"/>
+    </w:p>
+    <w:p>
+      <w:pPr>
+        <w:pStyle w:val="ListBullet"/>
+        <w:rPr>
+          <w:sz w:val="28"/>
+          <w:szCs w:val="28"/>
+        </w:rPr>
+      </w:pPr>
+      <w:r>
+        <w:rPr>
+          <w:sz w:val="28"/>
+          <w:szCs w:val="28"/>
+        </w:rPr>
+        <w:t>Dataset upload/download with versioning</w:t>
+      </w:r>
+    </w:p>
+    <w:p>
+      <w:pPr>
+        <w:pStyle w:val="ListBullet"/>
+        <w:rPr>
+          <w:sz w:val="28"/>
+          <w:szCs w:val="28"/>
+        </w:rPr>
+      </w:pPr>
+      <w:r>
+        <w:rPr>
+          <w:sz w:val="28"/>
+          <w:szCs w:val="28"/>
+        </w:rPr>
+        <w:t>Bucket organization (datasets, models, checkpoints, artifacts)</w:t>
+      </w:r>
+    </w:p>
+    <w:p>
+      <w:pPr>
+        <w:pStyle w:val="ListBullet"/>
+        <w:rPr>
+          <w:sz w:val="28"/>
+          <w:szCs w:val="28"/>
+        </w:rPr>
+      </w:pPr>
+      <w:r>
+        <w:rPr>
+          <w:sz w:val="28"/>
+          <w:szCs w:val="28"/>
+        </w:rPr>
+        <w:t>Storage analytics and usage monitoring</w:t>
+      </w:r>
+    </w:p>
+    <w:p>
+      <w:pPr>
+        <w:pStyle w:val="ListBullet"/>
+        <w:rPr>
+          <w:sz w:val="28"/>
+          <w:szCs w:val="28"/>
+        </w:rPr>
+      </w:pPr>
+      <w:r>
+        <w:rPr>
+          <w:sz w:val="28"/>
+          <w:szCs w:val="28"/>
+        </w:rPr>
+        <w:t>Metadata tracking in MongoDB</w:t>
+      </w:r>
+    </w:p>
+    <w:p>
+      <w:pPr>
+        <w:pStyle w:val="ListBullet"/>
+        <w:rPr>
+          <w:sz w:val="28"/>
+          <w:szCs w:val="28"/>
+        </w:rPr>
+      </w:pPr>
+      <w:r>
+        <w:rPr>
+          <w:sz w:val="28"/>
+          <w:szCs w:val="28"/>
+        </w:rPr>
+        <w:t>File lifecycle management</w:t>
+      </w:r>
+    </w:p>
+    <w:p>
+      <w:pPr>
+        <w:pStyle w:val="Heading2"/>
+        <w:rPr>
+          <w:sz w:val="32"/>
+          <w:szCs w:val="32"/>
+        </w:rPr>
+      </w:pPr>
+      <w:bookmarkStart w:id="24" w:name="_Toc217218620"/>
+      <w:r>
+        <w:rPr>
+          <w:sz w:val="32"/>
+          <w:szCs w:val="32"/>
+        </w:rPr>
         <w:lastRenderedPageBreak/>
         <w:t>4.8 Monitoring Service (Python/Flask)</w:t>
       </w:r>
@@ -7608,12 +7986,21 @@
           <w:szCs w:val="28"/>
         </w:rPr>
       </w:pPr>
-      <w:r>
-        <w:rPr>
-          <w:sz w:val="28"/>
-          <w:szCs w:val="28"/>
-        </w:rPr>
-        <w:t>gRPC: Inter-service communication protocol with protocol buffers</w:t>
+      <w:proofErr w:type="spellStart"/>
+      <w:r>
+        <w:rPr>
+          <w:sz w:val="28"/>
+          <w:szCs w:val="28"/>
+        </w:rPr>
+        <w:t>gRPC</w:t>
+      </w:r>
+      <w:proofErr w:type="spellEnd"/>
+      <w:r>
+        <w:rPr>
+          <w:sz w:val="28"/>
+          <w:szCs w:val="28"/>
+        </w:rPr>
+        <w:t>: Inter-service communication protocol with protocol buffers</w:t>
       </w:r>
     </w:p>
     <w:p>
@@ -7772,12 +8159,21 @@
           <w:szCs w:val="28"/>
         </w:rPr>
       </w:pPr>
-      <w:r>
-        <w:rPr>
-          <w:sz w:val="28"/>
-          <w:szCs w:val="28"/>
-        </w:rPr>
-        <w:t>GridFS: Binary large object storage within MongoDB</w:t>
+      <w:proofErr w:type="spellStart"/>
+      <w:r>
+        <w:rPr>
+          <w:sz w:val="28"/>
+          <w:szCs w:val="28"/>
+        </w:rPr>
+        <w:t>GridFS</w:t>
+      </w:r>
+      <w:proofErr w:type="spellEnd"/>
+      <w:r>
+        <w:rPr>
+          <w:sz w:val="28"/>
+          <w:szCs w:val="28"/>
+        </w:rPr>
+        <w:t>: Binary large object storage within MongoDB</w:t>
       </w:r>
     </w:p>
     <w:p>
@@ -7804,12 +8200,21 @@
           <w:szCs w:val="28"/>
         </w:rPr>
       </w:pPr>
-      <w:r>
-        <w:rPr>
-          <w:sz w:val="28"/>
-          <w:szCs w:val="28"/>
-        </w:rPr>
-        <w:t>MinIO: S3-compatible object storage for large files</w:t>
+      <w:proofErr w:type="spellStart"/>
+      <w:r>
+        <w:rPr>
+          <w:sz w:val="28"/>
+          <w:szCs w:val="28"/>
+        </w:rPr>
+        <w:t>MinIO</w:t>
+      </w:r>
+      <w:proofErr w:type="spellEnd"/>
+      <w:r>
+        <w:rPr>
+          <w:sz w:val="28"/>
+          <w:szCs w:val="28"/>
+        </w:rPr>
+        <w:t>: S3-compatible object storage for large files</w:t>
       </w:r>
     </w:p>
     <w:p>
@@ -7957,7 +8362,23 @@
           <w:sz w:val="28"/>
           <w:szCs w:val="28"/>
         </w:rPr>
-        <w:t>TensorFlow/Keras: Deep learning framework</w:t>
+        <w:t>TensorFlow/</w:t>
+      </w:r>
+      <w:proofErr w:type="spellStart"/>
+      <w:r>
+        <w:rPr>
+          <w:sz w:val="28"/>
+          <w:szCs w:val="28"/>
+        </w:rPr>
+        <w:t>Keras</w:t>
+      </w:r>
+      <w:proofErr w:type="spellEnd"/>
+      <w:r>
+        <w:rPr>
+          <w:sz w:val="28"/>
+          <w:szCs w:val="28"/>
+        </w:rPr>
+        <w:t>: Deep learning framework</w:t>
       </w:r>
     </w:p>
     <w:p>
@@ -8071,12 +8492,21 @@
           <w:szCs w:val="28"/>
         </w:rPr>
       </w:pPr>
-      <w:r>
-        <w:rPr>
-          <w:sz w:val="28"/>
-          <w:szCs w:val="28"/>
-        </w:rPr>
-        <w:t>TensorFleet needed to support scalable, maintainable, and independently deployable components for distributed ML training. The team evaluated three options: monolithic architecture, coarse-grained services (3-4 large services), or fine-grained microservices (12+ small services).</w:t>
+      <w:proofErr w:type="spellStart"/>
+      <w:r>
+        <w:rPr>
+          <w:sz w:val="28"/>
+          <w:szCs w:val="28"/>
+        </w:rPr>
+        <w:t>TensorFleet</w:t>
+      </w:r>
+      <w:proofErr w:type="spellEnd"/>
+      <w:r>
+        <w:rPr>
+          <w:sz w:val="28"/>
+          <w:szCs w:val="28"/>
+        </w:rPr>
+        <w:t xml:space="preserve"> needed to support scalable, maintainable, and independently deployable components for distributed ML training. The team evaluated three options: monolithic architecture, coarse-grained services (3-4 large services), or fine-grained microservices (12+ small services).</w:t>
       </w:r>
     </w:p>
     <w:p>
@@ -8385,7 +8815,23 @@
           <w:sz w:val="28"/>
           <w:szCs w:val="28"/>
         </w:rPr>
-        <w:t>The platform required reliable, efficient communication between services. Options evaluated included REST APIs, gRPC, and message brokers (Kafka/RabbitMQ). Each had different characteristics regarding performance, ease of use, and operational complexity.</w:t>
+        <w:t xml:space="preserve">The platform required reliable, efficient communication between services. Options evaluated included REST APIs, </w:t>
+      </w:r>
+      <w:proofErr w:type="spellStart"/>
+      <w:r>
+        <w:rPr>
+          <w:sz w:val="28"/>
+          <w:szCs w:val="28"/>
+        </w:rPr>
+        <w:t>gRPC</w:t>
+      </w:r>
+      <w:proofErr w:type="spellEnd"/>
+      <w:r>
+        <w:rPr>
+          <w:sz w:val="28"/>
+          <w:szCs w:val="28"/>
+        </w:rPr>
+        <w:t>, and message brokers (Kafka/RabbitMQ). Each had different characteristics regarding performance, ease of use, and operational complexity.</w:t>
       </w:r>
     </w:p>
     <w:p>
@@ -8419,7 +8865,39 @@
           <w:sz w:val="28"/>
           <w:szCs w:val="28"/>
         </w:rPr>
-        <w:t>We chose a hybrid approach: REST APIs for user-facing operations (API Gateway ↔ Frontend), gRPC for internal service-to-service communication (API Gateway ↔ Orchestrator ↔ Workers), and Redis Pub/Sub for real-time updates and lightweight eventing.</w:t>
+        <w:t xml:space="preserve">We chose a hybrid approach: REST APIs for user-facing operations (API Gateway ↔ Frontend), </w:t>
+      </w:r>
+      <w:proofErr w:type="spellStart"/>
+      <w:r>
+        <w:rPr>
+          <w:sz w:val="28"/>
+          <w:szCs w:val="28"/>
+        </w:rPr>
+        <w:t>gRPC</w:t>
+      </w:r>
+      <w:proofErr w:type="spellEnd"/>
+      <w:r>
+        <w:rPr>
+          <w:sz w:val="28"/>
+          <w:szCs w:val="28"/>
+        </w:rPr>
+        <w:t xml:space="preserve"> for internal service-to-service communication (API Gateway ↔ Orchestrator ↔ Workers), and Redis Pub/Sub for real-time updates and lightweight </w:t>
+      </w:r>
+      <w:proofErr w:type="spellStart"/>
+      <w:r>
+        <w:rPr>
+          <w:sz w:val="28"/>
+          <w:szCs w:val="28"/>
+        </w:rPr>
+        <w:t>eventing</w:t>
+      </w:r>
+      <w:proofErr w:type="spellEnd"/>
+      <w:r>
+        <w:rPr>
+          <w:sz w:val="28"/>
+          <w:szCs w:val="28"/>
+        </w:rPr>
+        <w:t>.</w:t>
       </w:r>
     </w:p>
     <w:p>
@@ -8463,12 +8941,21 @@
           <w:szCs w:val="28"/>
         </w:rPr>
       </w:pPr>
-      <w:r>
-        <w:rPr>
-          <w:sz w:val="28"/>
-          <w:szCs w:val="28"/>
-        </w:rPr>
-        <w:t>gRPC provides high performance with efficient binary serialization</w:t>
+      <w:proofErr w:type="spellStart"/>
+      <w:r>
+        <w:rPr>
+          <w:sz w:val="28"/>
+          <w:szCs w:val="28"/>
+        </w:rPr>
+        <w:t>gRPC</w:t>
+      </w:r>
+      <w:proofErr w:type="spellEnd"/>
+      <w:r>
+        <w:rPr>
+          <w:sz w:val="28"/>
+          <w:szCs w:val="28"/>
+        </w:rPr>
+        <w:t xml:space="preserve"> provides high performance with efficient binary serialization</w:t>
       </w:r>
     </w:p>
     <w:p>
@@ -8574,12 +9061,37 @@
           <w:szCs w:val="28"/>
         </w:rPr>
       </w:pPr>
-      <w:r>
-        <w:rPr>
-          <w:sz w:val="28"/>
-          <w:szCs w:val="28"/>
-        </w:rPr>
-        <w:t>gRPC requires additional tooling (protoc, code generation)</w:t>
+      <w:proofErr w:type="spellStart"/>
+      <w:r>
+        <w:rPr>
+          <w:sz w:val="28"/>
+          <w:szCs w:val="28"/>
+        </w:rPr>
+        <w:t>gRPC</w:t>
+      </w:r>
+      <w:proofErr w:type="spellEnd"/>
+      <w:r>
+        <w:rPr>
+          <w:sz w:val="28"/>
+          <w:szCs w:val="28"/>
+        </w:rPr>
+        <w:t xml:space="preserve"> requires additional tooling (</w:t>
+      </w:r>
+      <w:proofErr w:type="spellStart"/>
+      <w:r>
+        <w:rPr>
+          <w:sz w:val="28"/>
+          <w:szCs w:val="28"/>
+        </w:rPr>
+        <w:t>protoc</w:t>
+      </w:r>
+      <w:proofErr w:type="spellEnd"/>
+      <w:r>
+        <w:rPr>
+          <w:sz w:val="28"/>
+          <w:szCs w:val="28"/>
+        </w:rPr>
+        <w:t>, code generation)</w:t>
       </w:r>
     </w:p>
     <w:p>
@@ -8674,12 +9186,21 @@
           <w:szCs w:val="28"/>
         </w:rPr>
       </w:pPr>
-      <w:r>
-        <w:rPr>
-          <w:sz w:val="28"/>
-          <w:szCs w:val="28"/>
-        </w:rPr>
-        <w:t>TensorFleet needed a deployment approach supporting local development, easy scaling, and production readiness. Options included bare-metal deployment, Docker Compose only, or Docker + Kubernetes.</w:t>
+      <w:proofErr w:type="spellStart"/>
+      <w:r>
+        <w:rPr>
+          <w:sz w:val="28"/>
+          <w:szCs w:val="28"/>
+        </w:rPr>
+        <w:t>TensorFleet</w:t>
+      </w:r>
+      <w:proofErr w:type="spellEnd"/>
+      <w:r>
+        <w:rPr>
+          <w:sz w:val="28"/>
+          <w:szCs w:val="28"/>
+        </w:rPr>
+        <w:t xml:space="preserve"> needed a deployment approach supporting local development, easy scaling, and production readiness. Options included bare-metal deployment, Docker Compose only, or Docker + Kubernetes.</w:t>
       </w:r>
     </w:p>
     <w:p>
@@ -8989,7 +9510,23 @@
           <w:sz w:val="28"/>
           <w:szCs w:val="28"/>
         </w:rPr>
-        <w:t>Initially, TensorFleet used a local MongoDB instance deployed as a container. As the project matured, concerns arose about database reliability, backup management, scalability, and operational overhead for production deployments.</w:t>
+        <w:t xml:space="preserve">Initially, </w:t>
+      </w:r>
+      <w:proofErr w:type="spellStart"/>
+      <w:r>
+        <w:rPr>
+          <w:sz w:val="28"/>
+          <w:szCs w:val="28"/>
+        </w:rPr>
+        <w:t>TensorFleet</w:t>
+      </w:r>
+      <w:proofErr w:type="spellEnd"/>
+      <w:r>
+        <w:rPr>
+          <w:sz w:val="28"/>
+          <w:szCs w:val="28"/>
+        </w:rPr>
+        <w:t xml:space="preserve"> used a local MongoDB instance deployed as a container. As the project matured, concerns arose about database reliability, backup management, scalability, and operational overhead for production deployments.</w:t>
       </w:r>
     </w:p>
     <w:p>
@@ -9295,7 +9832,23 @@
           <w:sz w:val="28"/>
           <w:szCs w:val="28"/>
         </w:rPr>
-        <w:t>The TensorFleet project was developed collaboratively by a team of three students, each taking ownership of specific components while contributing to shared infrastructure and integration efforts.</w:t>
+        <w:t xml:space="preserve">The </w:t>
+      </w:r>
+      <w:proofErr w:type="spellStart"/>
+      <w:r>
+        <w:rPr>
+          <w:sz w:val="28"/>
+          <w:szCs w:val="28"/>
+        </w:rPr>
+        <w:t>TensorFleet</w:t>
+      </w:r>
+      <w:proofErr w:type="spellEnd"/>
+      <w:r>
+        <w:rPr>
+          <w:sz w:val="28"/>
+          <w:szCs w:val="28"/>
+        </w:rPr>
+        <w:t xml:space="preserve"> project was developed collaboratively by a team of three students, each taking ownership of specific components while contributing to shared infrastructure and integration efforts.</w:t>
       </w:r>
     </w:p>
     <w:p>
@@ -9417,12 +9970,21 @@
           <w:szCs w:val="28"/>
         </w:rPr>
       </w:pPr>
-      <w:r>
-        <w:rPr>
-          <w:sz w:val="28"/>
-          <w:szCs w:val="28"/>
-        </w:rPr>
-        <w:t>gRPC Infrastructure: Implemented service contracts and protocol buffer definitions</w:t>
+      <w:proofErr w:type="spellStart"/>
+      <w:r>
+        <w:rPr>
+          <w:sz w:val="28"/>
+          <w:szCs w:val="28"/>
+        </w:rPr>
+        <w:t>gRPC</w:t>
+      </w:r>
+      <w:proofErr w:type="spellEnd"/>
+      <w:r>
+        <w:rPr>
+          <w:sz w:val="28"/>
+          <w:szCs w:val="28"/>
+        </w:rPr>
+        <w:t xml:space="preserve"> Infrastructure: Implemented service contracts and protocol buffer definitions</w:t>
       </w:r>
     </w:p>
     <w:p>
@@ -9485,7 +10047,23 @@
           <w:sz w:val="28"/>
           <w:szCs w:val="28"/>
         </w:rPr>
-        <w:t>Technical Skills Applied: Go, gRPC, Redis, Microservices Architecture, Distributed Systems</w:t>
+        <w:t xml:space="preserve">Technical Skills Applied: Go, </w:t>
+      </w:r>
+      <w:proofErr w:type="spellStart"/>
+      <w:r>
+        <w:rPr>
+          <w:sz w:val="28"/>
+          <w:szCs w:val="28"/>
+        </w:rPr>
+        <w:t>gRPC</w:t>
+      </w:r>
+      <w:proofErr w:type="spellEnd"/>
+      <w:r>
+        <w:rPr>
+          <w:sz w:val="28"/>
+          <w:szCs w:val="28"/>
+        </w:rPr>
+        <w:t>, Redis, Microservices Architecture, Distributed Systems</w:t>
       </w:r>
     </w:p>
     <w:p>
@@ -9517,36 +10095,20 @@
           <w:sz w:val="32"/>
           <w:szCs w:val="32"/>
         </w:rPr>
-        <w:t xml:space="preserve">7.2 Rahul </w:t>
-      </w:r>
-      <w:proofErr w:type="spellStart"/>
+        <w:t>7.2 Rahul Mirashi (</w:t>
+      </w:r>
       <w:r>
         <w:rPr>
           <w:sz w:val="32"/>
           <w:szCs w:val="32"/>
         </w:rPr>
-        <w:t>Mirashi</w:t>
-      </w:r>
-      <w:proofErr w:type="spellEnd"/>
+        <w:t>25204148</w:t>
+      </w:r>
       <w:r>
         <w:rPr>
           <w:sz w:val="32"/>
           <w:szCs w:val="32"/>
         </w:rPr>
-        <w:t xml:space="preserve"> (</w:t>
-      </w:r>
-      <w:r>
-        <w:rPr>
-          <w:sz w:val="32"/>
-          <w:szCs w:val="32"/>
-        </w:rPr>
-        <w:t>25204148</w:t>
-      </w:r>
-      <w:r>
-        <w:rPr>
-          <w:sz w:val="32"/>
-          <w:szCs w:val="32"/>
-        </w:rPr>
         <w:t>) - ML &amp; Data Services Lead</w:t>
       </w:r>
       <w:bookmarkEnd w:id="50"/>
@@ -9658,7 +10220,23 @@
           <w:sz w:val="28"/>
           <w:szCs w:val="28"/>
         </w:rPr>
-        <w:t>Storage Service: Created MinIO integration service (~500-600 lines)</w:t>
+        <w:t xml:space="preserve">Storage Service: Created </w:t>
+      </w:r>
+      <w:proofErr w:type="spellStart"/>
+      <w:r>
+        <w:rPr>
+          <w:sz w:val="28"/>
+          <w:szCs w:val="28"/>
+        </w:rPr>
+        <w:t>MinIO</w:t>
+      </w:r>
+      <w:proofErr w:type="spellEnd"/>
+      <w:r>
+        <w:rPr>
+          <w:sz w:val="28"/>
+          <w:szCs w:val="28"/>
+        </w:rPr>
+        <w:t xml:space="preserve"> integration service (~500-600 lines)</w:t>
       </w:r>
     </w:p>
     <w:p>
@@ -9674,7 +10252,23 @@
           <w:sz w:val="28"/>
           <w:szCs w:val="28"/>
         </w:rPr>
-        <w:t>Database Design: Designed MongoDB schema and GridFS integration</w:t>
+        <w:t xml:space="preserve">Database Design: Designed MongoDB schema and </w:t>
+      </w:r>
+      <w:proofErr w:type="spellStart"/>
+      <w:r>
+        <w:rPr>
+          <w:sz w:val="28"/>
+          <w:szCs w:val="28"/>
+        </w:rPr>
+        <w:t>GridFS</w:t>
+      </w:r>
+      <w:proofErr w:type="spellEnd"/>
+      <w:r>
+        <w:rPr>
+          <w:sz w:val="28"/>
+          <w:szCs w:val="28"/>
+        </w:rPr>
+        <w:t xml:space="preserve"> integration</w:t>
       </w:r>
     </w:p>
     <w:p>
@@ -9737,8 +10331,17 @@
           <w:sz w:val="28"/>
           <w:szCs w:val="28"/>
         </w:rPr>
-        <w:t>Technical Skills Applied: Python, Machine Learning, scikit-learn, TensorFlow, MongoDB, Flask, MinIO</w:t>
-      </w:r>
+        <w:t xml:space="preserve">Technical Skills Applied: Python, Machine Learning, scikit-learn, TensorFlow, MongoDB, Flask, </w:t>
+      </w:r>
+      <w:proofErr w:type="spellStart"/>
+      <w:r>
+        <w:rPr>
+          <w:sz w:val="28"/>
+          <w:szCs w:val="28"/>
+        </w:rPr>
+        <w:t>MinIO</w:t>
+      </w:r>
+      <w:proofErr w:type="spellEnd"/>
     </w:p>
     <w:p>
       <w:pPr>
@@ -10687,12 +11290,21 @@
           <w:szCs w:val="28"/>
         </w:rPr>
       </w:pPr>
-      <w:r>
-        <w:rPr>
-          <w:sz w:val="28"/>
-          <w:szCs w:val="28"/>
-        </w:rPr>
-        <w:t>TensorFleet successfully addresses critical challenges in distributed machine learning infrastructure by providing a comprehensive, scalable, and user-friendly platform. The project demonstrates significant technical achievements in microservices architecture, distributed computing, and real-time monitoring.</w:t>
+      <w:proofErr w:type="spellStart"/>
+      <w:r>
+        <w:rPr>
+          <w:sz w:val="28"/>
+          <w:szCs w:val="28"/>
+        </w:rPr>
+        <w:t>TensorFleet</w:t>
+      </w:r>
+      <w:proofErr w:type="spellEnd"/>
+      <w:r>
+        <w:rPr>
+          <w:sz w:val="28"/>
+          <w:szCs w:val="28"/>
+        </w:rPr>
+        <w:t xml:space="preserve"> successfully addresses critical challenges in distributed machine learning infrastructure by providing a comprehensive, scalable, and user-friendly platform. The project demonstrates significant technical achievements in microservices architecture, distributed computing, and real-time monitoring.</w:t>
       </w:r>
     </w:p>
     <w:p>
@@ -10742,7 +11354,23 @@
           <w:sz w:val="28"/>
           <w:szCs w:val="28"/>
         </w:rPr>
-        <w:t>Performance Optimization: Achieved efficient communication with gRPC and REST APIs</w:t>
+        <w:t xml:space="preserve">Performance Optimization: Achieved efficient communication with </w:t>
+      </w:r>
+      <w:proofErr w:type="spellStart"/>
+      <w:r>
+        <w:rPr>
+          <w:sz w:val="28"/>
+          <w:szCs w:val="28"/>
+        </w:rPr>
+        <w:t>gRPC</w:t>
+      </w:r>
+      <w:proofErr w:type="spellEnd"/>
+      <w:r>
+        <w:rPr>
+          <w:sz w:val="28"/>
+          <w:szCs w:val="28"/>
+        </w:rPr>
+        <w:t xml:space="preserve"> and REST APIs</w:t>
       </w:r>
     </w:p>
     <w:p>
@@ -11229,12 +11857,21 @@
           <w:szCs w:val="28"/>
         </w:rPr>
       </w:pPr>
-      <w:r>
-        <w:rPr>
-          <w:sz w:val="28"/>
-          <w:szCs w:val="28"/>
-        </w:rPr>
-        <w:t>TensorFleet proves that sophisticated distributed machine learning infrastructure can be both powerful and accessible. By leveraging modern technologies and architectural patterns, the platform successfully bridges the gap between research-grade ML capabilities and production-ready infrastructure. The project demonstrates that with proper architectural planning, trade-off analysis, and team collaboration, complex distributed systems can be built successfully within academic constraints.</w:t>
+      <w:proofErr w:type="spellStart"/>
+      <w:r>
+        <w:rPr>
+          <w:sz w:val="28"/>
+          <w:szCs w:val="28"/>
+        </w:rPr>
+        <w:t>TensorFleet</w:t>
+      </w:r>
+      <w:proofErr w:type="spellEnd"/>
+      <w:r>
+        <w:rPr>
+          <w:sz w:val="28"/>
+          <w:szCs w:val="28"/>
+        </w:rPr>
+        <w:t xml:space="preserve"> proves that sophisticated distributed machine learning infrastructure can be both powerful and accessible. By leveraging modern technologies and architectural patterns, the platform successfully bridges the gap between research-grade ML capabilities and production-ready infrastructure. The project demonstrates that with proper architectural planning, trade-off analysis, and team collaboration, complex distributed systems can be built successfully within academic constraints.</w:t>
       </w:r>
     </w:p>
     <w:p>
@@ -11252,13 +11889,22 @@
         </w:rPr>
         <w:t xml:space="preserve">The comprehensive documentation, including four Architectural Decision Records, showcases the depth of architectural thinking applied throughout the project. The balanced work distribution and clear team contributions demonstrate effective project management and collaboration. Overall, </w:t>
       </w:r>
+      <w:proofErr w:type="spellStart"/>
       <w:r>
         <w:rPr>
           <w:sz w:val="28"/>
           <w:szCs w:val="28"/>
         </w:rPr>
         <w:lastRenderedPageBreak/>
-        <w:t>TensorFleet represents a significant achievement in distributed systems engineering and serves as a practical demonstration of concepts learned in the COMP41720 course.</w:t>
+        <w:t>TensorFleet</w:t>
+      </w:r>
+      <w:proofErr w:type="spellEnd"/>
+      <w:r>
+        <w:rPr>
+          <w:sz w:val="28"/>
+          <w:szCs w:val="28"/>
+        </w:rPr>
+        <w:t xml:space="preserve"> represents a significant achievement in distributed systems engineering and serves as a practical demonstration of concepts learned in the COMP41720 course.</w:t>
       </w:r>
     </w:p>
     <w:p>
@@ -11903,6 +12549,7 @@
                 <w:szCs w:val="28"/>
               </w:rPr>
             </w:pPr>
+            <w:proofErr w:type="spellStart"/>
             <w:r>
               <w:rPr>
                 <w:sz w:val="28"/>
@@ -11910,6 +12557,7 @@
               </w:rPr>
               <w:t>MinIO</w:t>
             </w:r>
+            <w:proofErr w:type="spellEnd"/>
           </w:p>
         </w:tc>
         <w:tc>
@@ -21676,7 +22324,7 @@
       </w:tcPr>
     </w:tblStylePr>
   </w:style>
-  <w:style w:type="table" w:styleId="ColourfulShading">
+  <w:style w:type="table" w:styleId="ColorfulShading">
     <w:name w:val="Colorful Shading"/>
     <w:basedOn w:val="TableNormal"/>
     <w:uiPriority w:val="71"/>
@@ -21791,7 +22439,7 @@
       </w:rPr>
     </w:tblStylePr>
   </w:style>
-  <w:style w:type="table" w:styleId="ColourfulShadingAccent1">
+  <w:style w:type="table" w:styleId="ColorfulShading-Accent1">
     <w:name w:val="Colorful Shading Accent 1"/>
     <w:basedOn w:val="TableNormal"/>
     <w:uiPriority w:val="71"/>
@@ -21906,7 +22554,7 @@
       </w:rPr>
     </w:tblStylePr>
   </w:style>
-  <w:style w:type="table" w:styleId="ColourfulShadingAccent2">
+  <w:style w:type="table" w:styleId="ColorfulShading-Accent2">
     <w:name w:val="Colorful Shading Accent 2"/>
     <w:basedOn w:val="TableNormal"/>
     <w:uiPriority w:val="71"/>
@@ -22021,7 +22669,7 @@
       </w:rPr>
     </w:tblStylePr>
   </w:style>
-  <w:style w:type="table" w:styleId="ColourfulShadingAccent3">
+  <w:style w:type="table" w:styleId="ColorfulShading-Accent3">
     <w:name w:val="Colorful Shading Accent 3"/>
     <w:basedOn w:val="TableNormal"/>
     <w:uiPriority w:val="71"/>
@@ -22126,7 +22774,7 @@
       </w:tcPr>
     </w:tblStylePr>
   </w:style>
-  <w:style w:type="table" w:styleId="ColourfulShadingAccent4">
+  <w:style w:type="table" w:styleId="ColorfulShading-Accent4">
     <w:name w:val="Colorful Shading Accent 4"/>
     <w:basedOn w:val="TableNormal"/>
     <w:uiPriority w:val="71"/>
@@ -22241,7 +22889,7 @@
       </w:rPr>
     </w:tblStylePr>
   </w:style>
-  <w:style w:type="table" w:styleId="ColourfulShadingAccent5">
+  <w:style w:type="table" w:styleId="ColorfulShading-Accent5">
     <w:name w:val="Colorful Shading Accent 5"/>
     <w:basedOn w:val="TableNormal"/>
     <w:uiPriority w:val="71"/>
@@ -22356,7 +23004,7 @@
       </w:rPr>
     </w:tblStylePr>
   </w:style>
-  <w:style w:type="table" w:styleId="ColourfulShadingAccent6">
+  <w:style w:type="table" w:styleId="ColorfulShading-Accent6">
     <w:name w:val="Colorful Shading Accent 6"/>
     <w:basedOn w:val="TableNormal"/>
     <w:uiPriority w:val="71"/>
@@ -22471,7 +23119,7 @@
       </w:rPr>
     </w:tblStylePr>
   </w:style>
-  <w:style w:type="table" w:styleId="ColourfulList">
+  <w:style w:type="table" w:styleId="ColorfulList">
     <w:name w:val="Colorful List"/>
     <w:basedOn w:val="TableNormal"/>
     <w:uiPriority w:val="72"/>
@@ -22550,7 +23198,7 @@
       </w:tcPr>
     </w:tblStylePr>
   </w:style>
-  <w:style w:type="table" w:styleId="ColourfulListAccent1">
+  <w:style w:type="table" w:styleId="ColorfulList-Accent1">
     <w:name w:val="Colorful List Accent 1"/>
     <w:basedOn w:val="TableNormal"/>
     <w:uiPriority w:val="72"/>
@@ -22629,7 +23277,7 @@
       </w:tcPr>
     </w:tblStylePr>
   </w:style>
-  <w:style w:type="table" w:styleId="ColourfulListAccent2">
+  <w:style w:type="table" w:styleId="ColorfulList-Accent2">
     <w:name w:val="Colorful List Accent 2"/>
     <w:basedOn w:val="TableNormal"/>
     <w:uiPriority w:val="72"/>
@@ -22708,7 +23356,7 @@
       </w:tcPr>
     </w:tblStylePr>
   </w:style>
-  <w:style w:type="table" w:styleId="ColourfulListAccent3">
+  <w:style w:type="table" w:styleId="ColorfulList-Accent3">
     <w:name w:val="Colorful List Accent 3"/>
     <w:basedOn w:val="TableNormal"/>
     <w:uiPriority w:val="72"/>
@@ -22787,7 +23435,7 @@
       </w:tcPr>
     </w:tblStylePr>
   </w:style>
-  <w:style w:type="table" w:styleId="ColourfulListAccent4">
+  <w:style w:type="table" w:styleId="ColorfulList-Accent4">
     <w:name w:val="Colorful List Accent 4"/>
     <w:basedOn w:val="TableNormal"/>
     <w:uiPriority w:val="72"/>
@@ -22866,7 +23514,7 @@
       </w:tcPr>
     </w:tblStylePr>
   </w:style>
-  <w:style w:type="table" w:styleId="ColourfulListAccent5">
+  <w:style w:type="table" w:styleId="ColorfulList-Accent5">
     <w:name w:val="Colorful List Accent 5"/>
     <w:basedOn w:val="TableNormal"/>
     <w:uiPriority w:val="72"/>
@@ -22945,7 +23593,7 @@
       </w:tcPr>
     </w:tblStylePr>
   </w:style>
-  <w:style w:type="table" w:styleId="ColourfulListAccent6">
+  <w:style w:type="table" w:styleId="ColorfulList-Accent6">
     <w:name w:val="Colorful List Accent 6"/>
     <w:basedOn w:val="TableNormal"/>
     <w:uiPriority w:val="72"/>
@@ -23024,7 +23672,7 @@
       </w:tcPr>
     </w:tblStylePr>
   </w:style>
-  <w:style w:type="table" w:styleId="ColourfulGrid">
+  <w:style w:type="table" w:styleId="ColorfulGrid">
     <w:name w:val="Colorful Grid"/>
     <w:basedOn w:val="TableNormal"/>
     <w:uiPriority w:val="73"/>
@@ -23097,7 +23745,7 @@
       </w:tcPr>
     </w:tblStylePr>
   </w:style>
-  <w:style w:type="table" w:styleId="ColourfulGridAccent1">
+  <w:style w:type="table" w:styleId="ColorfulGrid-Accent1">
     <w:name w:val="Colorful Grid Accent 1"/>
     <w:basedOn w:val="TableNormal"/>
     <w:uiPriority w:val="73"/>
@@ -23170,7 +23818,7 @@
       </w:tcPr>
     </w:tblStylePr>
   </w:style>
-  <w:style w:type="table" w:styleId="ColourfulGridAccent2">
+  <w:style w:type="table" w:styleId="ColorfulGrid-Accent2">
     <w:name w:val="Colorful Grid Accent 2"/>
     <w:basedOn w:val="TableNormal"/>
     <w:uiPriority w:val="73"/>
@@ -23243,7 +23891,7 @@
       </w:tcPr>
     </w:tblStylePr>
   </w:style>
-  <w:style w:type="table" w:styleId="ColourfulGridAccent3">
+  <w:style w:type="table" w:styleId="ColorfulGrid-Accent3">
     <w:name w:val="Colorful Grid Accent 3"/>
     <w:basedOn w:val="TableNormal"/>
     <w:uiPriority w:val="73"/>
@@ -23316,7 +23964,7 @@
       </w:tcPr>
     </w:tblStylePr>
   </w:style>
-  <w:style w:type="table" w:styleId="ColourfulGridAccent4">
+  <w:style w:type="table" w:styleId="ColorfulGrid-Accent4">
     <w:name w:val="Colorful Grid Accent 4"/>
     <w:basedOn w:val="TableNormal"/>
     <w:uiPriority w:val="73"/>
@@ -23389,7 +24037,7 @@
       </w:tcPr>
     </w:tblStylePr>
   </w:style>
-  <w:style w:type="table" w:styleId="ColourfulGridAccent5">
+  <w:style w:type="table" w:styleId="ColorfulGrid-Accent5">
     <w:name w:val="Colorful Grid Accent 5"/>
     <w:basedOn w:val="TableNormal"/>
     <w:uiPriority w:val="73"/>
@@ -23462,7 +24110,7 @@
       </w:tcPr>
     </w:tblStylePr>
   </w:style>
-  <w:style w:type="table" w:styleId="ColourfulGridAccent6">
+  <w:style w:type="table" w:styleId="ColorfulGrid-Accent6">
     <w:name w:val="Colorful Grid Accent 6"/>
     <w:basedOn w:val="TableNormal"/>
     <w:uiPriority w:val="73"/>

</xml_diff>